<commit_message>
Updated Documentation and website
</commit_message>
<xml_diff>
--- a/Documentation/ObtainGoogleAPIDebugKey.docx
+++ b/Documentation/ObtainGoogleAPIDebugKey.docx
@@ -20,7 +20,27 @@
           <w:sz w:val="28"/>
           <w:szCs w:val="28"/>
         </w:rPr>
-        <w:t>Obtaining your API Debug Key</w:t>
+        <w:t xml:space="preserve">Obtaining your </w:t>
+      </w:r>
+      <w:r>
+        <w:rPr>
+          <w:rFonts w:ascii="Arial" w:hAnsi="Arial" w:cs="Arial"/>
+          <w:b/>
+          <w:sz w:val="28"/>
+          <w:szCs w:val="28"/>
+        </w:rPr>
+        <w:t xml:space="preserve">Google </w:t>
+      </w:r>
+      <w:bookmarkStart w:id="0" w:name="_GoBack"/>
+      <w:bookmarkEnd w:id="0"/>
+      <w:r>
+        <w:rPr>
+          <w:rFonts w:ascii="Arial" w:hAnsi="Arial" w:cs="Arial"/>
+          <w:b/>
+          <w:sz w:val="28"/>
+          <w:szCs w:val="28"/>
+        </w:rPr>
+        <w:t>API Debug Key</w:t>
       </w:r>
     </w:p>
     <w:p>
@@ -721,304 +741,304 @@
         <w:pStyle w:val="ListParagraph"/>
         <w:spacing w:after="0" w:line="240" w:lineRule="auto"/>
         <w:rPr>
-          <w:rFonts w:ascii="Arial" w:hAnsi="Arial" w:cs="Arial" w:hint="eastAsia"/>
-          <w:sz w:val="20"/>
-          <w:szCs w:val="20"/>
-        </w:rPr>
-      </w:pPr>
-    </w:p>
-    <w:p>
-      <w:pPr>
-        <w:pStyle w:val="ListParagraph"/>
-        <w:spacing w:after="0" w:line="240" w:lineRule="auto"/>
-        <w:rPr>
-          <w:rFonts w:ascii="Arial" w:hAnsi="Arial" w:cs="Arial" w:hint="eastAsia"/>
-          <w:sz w:val="20"/>
-          <w:szCs w:val="20"/>
-        </w:rPr>
-      </w:pPr>
-    </w:p>
-    <w:p>
-      <w:pPr>
-        <w:pStyle w:val="ListParagraph"/>
-        <w:spacing w:after="0" w:line="240" w:lineRule="auto"/>
-        <w:rPr>
-          <w:rFonts w:ascii="Arial" w:hAnsi="Arial" w:cs="Arial" w:hint="eastAsia"/>
-          <w:sz w:val="20"/>
-          <w:szCs w:val="20"/>
-        </w:rPr>
-      </w:pPr>
-    </w:p>
-    <w:p>
-      <w:pPr>
-        <w:pStyle w:val="ListParagraph"/>
-        <w:spacing w:after="0" w:line="240" w:lineRule="auto"/>
-        <w:rPr>
-          <w:rFonts w:ascii="Arial" w:hAnsi="Arial" w:cs="Arial" w:hint="eastAsia"/>
-          <w:sz w:val="20"/>
-          <w:szCs w:val="20"/>
-        </w:rPr>
-      </w:pPr>
-    </w:p>
-    <w:p>
-      <w:pPr>
-        <w:pStyle w:val="ListParagraph"/>
-        <w:spacing w:after="0" w:line="240" w:lineRule="auto"/>
-        <w:rPr>
-          <w:rFonts w:ascii="Arial" w:hAnsi="Arial" w:cs="Arial" w:hint="eastAsia"/>
-          <w:sz w:val="20"/>
-          <w:szCs w:val="20"/>
-        </w:rPr>
-      </w:pPr>
-    </w:p>
-    <w:p>
-      <w:pPr>
-        <w:pStyle w:val="ListParagraph"/>
-        <w:spacing w:after="0" w:line="240" w:lineRule="auto"/>
-        <w:rPr>
-          <w:rFonts w:ascii="Arial" w:hAnsi="Arial" w:cs="Arial" w:hint="eastAsia"/>
-          <w:sz w:val="20"/>
-          <w:szCs w:val="20"/>
-        </w:rPr>
-      </w:pPr>
-    </w:p>
-    <w:p>
-      <w:pPr>
-        <w:pStyle w:val="ListParagraph"/>
-        <w:spacing w:after="0" w:line="240" w:lineRule="auto"/>
-        <w:rPr>
-          <w:rFonts w:ascii="Arial" w:hAnsi="Arial" w:cs="Arial" w:hint="eastAsia"/>
-          <w:sz w:val="20"/>
-          <w:szCs w:val="20"/>
-        </w:rPr>
-      </w:pPr>
-    </w:p>
-    <w:p>
-      <w:pPr>
-        <w:pStyle w:val="ListParagraph"/>
-        <w:spacing w:after="0" w:line="240" w:lineRule="auto"/>
-        <w:rPr>
-          <w:rFonts w:ascii="Arial" w:hAnsi="Arial" w:cs="Arial" w:hint="eastAsia"/>
-          <w:sz w:val="20"/>
-          <w:szCs w:val="20"/>
-        </w:rPr>
-      </w:pPr>
-    </w:p>
-    <w:p>
-      <w:pPr>
-        <w:pStyle w:val="ListParagraph"/>
-        <w:spacing w:after="0" w:line="240" w:lineRule="auto"/>
-        <w:rPr>
-          <w:rFonts w:ascii="Arial" w:hAnsi="Arial" w:cs="Arial" w:hint="eastAsia"/>
-          <w:sz w:val="20"/>
-          <w:szCs w:val="20"/>
-        </w:rPr>
-      </w:pPr>
-    </w:p>
-    <w:p>
-      <w:pPr>
-        <w:pStyle w:val="ListParagraph"/>
-        <w:spacing w:after="0" w:line="240" w:lineRule="auto"/>
-        <w:rPr>
-          <w:rFonts w:ascii="Arial" w:hAnsi="Arial" w:cs="Arial" w:hint="eastAsia"/>
-          <w:sz w:val="20"/>
-          <w:szCs w:val="20"/>
-        </w:rPr>
-      </w:pPr>
-    </w:p>
-    <w:p>
-      <w:pPr>
-        <w:pStyle w:val="ListParagraph"/>
-        <w:spacing w:after="0" w:line="240" w:lineRule="auto"/>
-        <w:rPr>
-          <w:rFonts w:ascii="Arial" w:hAnsi="Arial" w:cs="Arial" w:hint="eastAsia"/>
-          <w:sz w:val="20"/>
-          <w:szCs w:val="20"/>
-        </w:rPr>
-      </w:pPr>
-    </w:p>
-    <w:p>
-      <w:pPr>
-        <w:pStyle w:val="ListParagraph"/>
-        <w:spacing w:after="0" w:line="240" w:lineRule="auto"/>
-        <w:rPr>
-          <w:rFonts w:ascii="Arial" w:hAnsi="Arial" w:cs="Arial" w:hint="eastAsia"/>
-          <w:sz w:val="20"/>
-          <w:szCs w:val="20"/>
-        </w:rPr>
-      </w:pPr>
-    </w:p>
-    <w:p>
-      <w:pPr>
-        <w:pStyle w:val="ListParagraph"/>
-        <w:spacing w:after="0" w:line="240" w:lineRule="auto"/>
-        <w:rPr>
-          <w:rFonts w:ascii="Arial" w:hAnsi="Arial" w:cs="Arial" w:hint="eastAsia"/>
-          <w:sz w:val="20"/>
-          <w:szCs w:val="20"/>
-        </w:rPr>
-      </w:pPr>
-    </w:p>
-    <w:p>
-      <w:pPr>
-        <w:pStyle w:val="ListParagraph"/>
-        <w:spacing w:after="0" w:line="240" w:lineRule="auto"/>
-        <w:rPr>
-          <w:rFonts w:ascii="Arial" w:hAnsi="Arial" w:cs="Arial" w:hint="eastAsia"/>
-          <w:sz w:val="20"/>
-          <w:szCs w:val="20"/>
-        </w:rPr>
-      </w:pPr>
-    </w:p>
-    <w:p>
-      <w:pPr>
-        <w:pStyle w:val="ListParagraph"/>
-        <w:spacing w:after="0" w:line="240" w:lineRule="auto"/>
-        <w:rPr>
-          <w:rFonts w:ascii="Arial" w:hAnsi="Arial" w:cs="Arial" w:hint="eastAsia"/>
-          <w:sz w:val="20"/>
-          <w:szCs w:val="20"/>
-        </w:rPr>
-      </w:pPr>
-    </w:p>
-    <w:p>
-      <w:pPr>
-        <w:pStyle w:val="ListParagraph"/>
-        <w:spacing w:after="0" w:line="240" w:lineRule="auto"/>
-        <w:rPr>
-          <w:rFonts w:ascii="Arial" w:hAnsi="Arial" w:cs="Arial" w:hint="eastAsia"/>
-          <w:sz w:val="20"/>
-          <w:szCs w:val="20"/>
-        </w:rPr>
-      </w:pPr>
-    </w:p>
-    <w:p>
-      <w:pPr>
-        <w:pStyle w:val="ListParagraph"/>
-        <w:spacing w:after="0" w:line="240" w:lineRule="auto"/>
-        <w:rPr>
-          <w:rFonts w:ascii="Arial" w:hAnsi="Arial" w:cs="Arial" w:hint="eastAsia"/>
-          <w:sz w:val="20"/>
-          <w:szCs w:val="20"/>
-        </w:rPr>
-      </w:pPr>
-    </w:p>
-    <w:p>
-      <w:pPr>
-        <w:pStyle w:val="ListParagraph"/>
-        <w:spacing w:after="0" w:line="240" w:lineRule="auto"/>
-        <w:rPr>
-          <w:rFonts w:ascii="Arial" w:hAnsi="Arial" w:cs="Arial" w:hint="eastAsia"/>
-          <w:sz w:val="20"/>
-          <w:szCs w:val="20"/>
-        </w:rPr>
-      </w:pPr>
-    </w:p>
-    <w:p>
-      <w:pPr>
-        <w:pStyle w:val="ListParagraph"/>
-        <w:spacing w:after="0" w:line="240" w:lineRule="auto"/>
-        <w:rPr>
-          <w:rFonts w:ascii="Arial" w:hAnsi="Arial" w:cs="Arial" w:hint="eastAsia"/>
-          <w:sz w:val="20"/>
-          <w:szCs w:val="20"/>
-        </w:rPr>
-      </w:pPr>
-    </w:p>
-    <w:p>
-      <w:pPr>
-        <w:pStyle w:val="ListParagraph"/>
-        <w:spacing w:after="0" w:line="240" w:lineRule="auto"/>
-        <w:rPr>
-          <w:rFonts w:ascii="Arial" w:hAnsi="Arial" w:cs="Arial" w:hint="eastAsia"/>
-          <w:sz w:val="20"/>
-          <w:szCs w:val="20"/>
-        </w:rPr>
-      </w:pPr>
-    </w:p>
-    <w:p>
-      <w:pPr>
-        <w:pStyle w:val="ListParagraph"/>
-        <w:spacing w:after="0" w:line="240" w:lineRule="auto"/>
-        <w:rPr>
-          <w:rFonts w:ascii="Arial" w:hAnsi="Arial" w:cs="Arial" w:hint="eastAsia"/>
-          <w:sz w:val="20"/>
-          <w:szCs w:val="20"/>
-        </w:rPr>
-      </w:pPr>
-    </w:p>
-    <w:p>
-      <w:pPr>
-        <w:pStyle w:val="ListParagraph"/>
-        <w:spacing w:after="0" w:line="240" w:lineRule="auto"/>
-        <w:rPr>
-          <w:rFonts w:ascii="Arial" w:hAnsi="Arial" w:cs="Arial" w:hint="eastAsia"/>
-          <w:sz w:val="20"/>
-          <w:szCs w:val="20"/>
-        </w:rPr>
-      </w:pPr>
-    </w:p>
-    <w:p>
-      <w:pPr>
-        <w:pStyle w:val="ListParagraph"/>
-        <w:spacing w:after="0" w:line="240" w:lineRule="auto"/>
-        <w:rPr>
-          <w:rFonts w:ascii="Arial" w:hAnsi="Arial" w:cs="Arial" w:hint="eastAsia"/>
-          <w:sz w:val="20"/>
-          <w:szCs w:val="20"/>
-        </w:rPr>
-      </w:pPr>
-    </w:p>
-    <w:p>
-      <w:pPr>
-        <w:pStyle w:val="ListParagraph"/>
-        <w:spacing w:after="0" w:line="240" w:lineRule="auto"/>
-        <w:rPr>
-          <w:rFonts w:ascii="Arial" w:hAnsi="Arial" w:cs="Arial" w:hint="eastAsia"/>
-          <w:sz w:val="20"/>
-          <w:szCs w:val="20"/>
-        </w:rPr>
-      </w:pPr>
-    </w:p>
-    <w:p>
-      <w:pPr>
-        <w:pStyle w:val="ListParagraph"/>
-        <w:spacing w:after="0" w:line="240" w:lineRule="auto"/>
-        <w:rPr>
-          <w:rFonts w:ascii="Arial" w:hAnsi="Arial" w:cs="Arial" w:hint="eastAsia"/>
-          <w:sz w:val="20"/>
-          <w:szCs w:val="20"/>
-        </w:rPr>
-      </w:pPr>
-    </w:p>
-    <w:p>
-      <w:pPr>
-        <w:pStyle w:val="ListParagraph"/>
-        <w:spacing w:after="0" w:line="240" w:lineRule="auto"/>
-        <w:rPr>
-          <w:rFonts w:ascii="Arial" w:hAnsi="Arial" w:cs="Arial" w:hint="eastAsia"/>
-          <w:sz w:val="20"/>
-          <w:szCs w:val="20"/>
-        </w:rPr>
-      </w:pPr>
-    </w:p>
-    <w:p>
-      <w:pPr>
-        <w:pStyle w:val="ListParagraph"/>
-        <w:spacing w:after="0" w:line="240" w:lineRule="auto"/>
-        <w:rPr>
-          <w:rFonts w:ascii="Arial" w:hAnsi="Arial" w:cs="Arial" w:hint="eastAsia"/>
-          <w:sz w:val="20"/>
-          <w:szCs w:val="20"/>
-        </w:rPr>
-      </w:pPr>
-    </w:p>
-    <w:p>
-      <w:pPr>
-        <w:pStyle w:val="ListParagraph"/>
-        <w:spacing w:after="0" w:line="240" w:lineRule="auto"/>
-        <w:rPr>
-          <w:rFonts w:ascii="Arial" w:hAnsi="Arial" w:cs="Arial" w:hint="eastAsia"/>
+          <w:rFonts w:ascii="Arial" w:hAnsi="Arial" w:cs="Arial"/>
+          <w:sz w:val="20"/>
+          <w:szCs w:val="20"/>
+        </w:rPr>
+      </w:pPr>
+    </w:p>
+    <w:p>
+      <w:pPr>
+        <w:pStyle w:val="ListParagraph"/>
+        <w:spacing w:after="0" w:line="240" w:lineRule="auto"/>
+        <w:rPr>
+          <w:rFonts w:ascii="Arial" w:hAnsi="Arial" w:cs="Arial"/>
+          <w:sz w:val="20"/>
+          <w:szCs w:val="20"/>
+        </w:rPr>
+      </w:pPr>
+    </w:p>
+    <w:p>
+      <w:pPr>
+        <w:pStyle w:val="ListParagraph"/>
+        <w:spacing w:after="0" w:line="240" w:lineRule="auto"/>
+        <w:rPr>
+          <w:rFonts w:ascii="Arial" w:hAnsi="Arial" w:cs="Arial"/>
+          <w:sz w:val="20"/>
+          <w:szCs w:val="20"/>
+        </w:rPr>
+      </w:pPr>
+    </w:p>
+    <w:p>
+      <w:pPr>
+        <w:pStyle w:val="ListParagraph"/>
+        <w:spacing w:after="0" w:line="240" w:lineRule="auto"/>
+        <w:rPr>
+          <w:rFonts w:ascii="Arial" w:hAnsi="Arial" w:cs="Arial"/>
+          <w:sz w:val="20"/>
+          <w:szCs w:val="20"/>
+        </w:rPr>
+      </w:pPr>
+    </w:p>
+    <w:p>
+      <w:pPr>
+        <w:pStyle w:val="ListParagraph"/>
+        <w:spacing w:after="0" w:line="240" w:lineRule="auto"/>
+        <w:rPr>
+          <w:rFonts w:ascii="Arial" w:hAnsi="Arial" w:cs="Arial"/>
+          <w:sz w:val="20"/>
+          <w:szCs w:val="20"/>
+        </w:rPr>
+      </w:pPr>
+    </w:p>
+    <w:p>
+      <w:pPr>
+        <w:pStyle w:val="ListParagraph"/>
+        <w:spacing w:after="0" w:line="240" w:lineRule="auto"/>
+        <w:rPr>
+          <w:rFonts w:ascii="Arial" w:hAnsi="Arial" w:cs="Arial"/>
+          <w:sz w:val="20"/>
+          <w:szCs w:val="20"/>
+        </w:rPr>
+      </w:pPr>
+    </w:p>
+    <w:p>
+      <w:pPr>
+        <w:pStyle w:val="ListParagraph"/>
+        <w:spacing w:after="0" w:line="240" w:lineRule="auto"/>
+        <w:rPr>
+          <w:rFonts w:ascii="Arial" w:hAnsi="Arial" w:cs="Arial"/>
+          <w:sz w:val="20"/>
+          <w:szCs w:val="20"/>
+        </w:rPr>
+      </w:pPr>
+    </w:p>
+    <w:p>
+      <w:pPr>
+        <w:pStyle w:val="ListParagraph"/>
+        <w:spacing w:after="0" w:line="240" w:lineRule="auto"/>
+        <w:rPr>
+          <w:rFonts w:ascii="Arial" w:hAnsi="Arial" w:cs="Arial"/>
+          <w:sz w:val="20"/>
+          <w:szCs w:val="20"/>
+        </w:rPr>
+      </w:pPr>
+    </w:p>
+    <w:p>
+      <w:pPr>
+        <w:pStyle w:val="ListParagraph"/>
+        <w:spacing w:after="0" w:line="240" w:lineRule="auto"/>
+        <w:rPr>
+          <w:rFonts w:ascii="Arial" w:hAnsi="Arial" w:cs="Arial"/>
+          <w:sz w:val="20"/>
+          <w:szCs w:val="20"/>
+        </w:rPr>
+      </w:pPr>
+    </w:p>
+    <w:p>
+      <w:pPr>
+        <w:pStyle w:val="ListParagraph"/>
+        <w:spacing w:after="0" w:line="240" w:lineRule="auto"/>
+        <w:rPr>
+          <w:rFonts w:ascii="Arial" w:hAnsi="Arial" w:cs="Arial"/>
+          <w:sz w:val="20"/>
+          <w:szCs w:val="20"/>
+        </w:rPr>
+      </w:pPr>
+    </w:p>
+    <w:p>
+      <w:pPr>
+        <w:pStyle w:val="ListParagraph"/>
+        <w:spacing w:after="0" w:line="240" w:lineRule="auto"/>
+        <w:rPr>
+          <w:rFonts w:ascii="Arial" w:hAnsi="Arial" w:cs="Arial"/>
+          <w:sz w:val="20"/>
+          <w:szCs w:val="20"/>
+        </w:rPr>
+      </w:pPr>
+    </w:p>
+    <w:p>
+      <w:pPr>
+        <w:pStyle w:val="ListParagraph"/>
+        <w:spacing w:after="0" w:line="240" w:lineRule="auto"/>
+        <w:rPr>
+          <w:rFonts w:ascii="Arial" w:hAnsi="Arial" w:cs="Arial"/>
+          <w:sz w:val="20"/>
+          <w:szCs w:val="20"/>
+        </w:rPr>
+      </w:pPr>
+    </w:p>
+    <w:p>
+      <w:pPr>
+        <w:pStyle w:val="ListParagraph"/>
+        <w:spacing w:after="0" w:line="240" w:lineRule="auto"/>
+        <w:rPr>
+          <w:rFonts w:ascii="Arial" w:hAnsi="Arial" w:cs="Arial"/>
+          <w:sz w:val="20"/>
+          <w:szCs w:val="20"/>
+        </w:rPr>
+      </w:pPr>
+    </w:p>
+    <w:p>
+      <w:pPr>
+        <w:pStyle w:val="ListParagraph"/>
+        <w:spacing w:after="0" w:line="240" w:lineRule="auto"/>
+        <w:rPr>
+          <w:rFonts w:ascii="Arial" w:hAnsi="Arial" w:cs="Arial"/>
+          <w:sz w:val="20"/>
+          <w:szCs w:val="20"/>
+        </w:rPr>
+      </w:pPr>
+    </w:p>
+    <w:p>
+      <w:pPr>
+        <w:pStyle w:val="ListParagraph"/>
+        <w:spacing w:after="0" w:line="240" w:lineRule="auto"/>
+        <w:rPr>
+          <w:rFonts w:ascii="Arial" w:hAnsi="Arial" w:cs="Arial"/>
+          <w:sz w:val="20"/>
+          <w:szCs w:val="20"/>
+        </w:rPr>
+      </w:pPr>
+    </w:p>
+    <w:p>
+      <w:pPr>
+        <w:pStyle w:val="ListParagraph"/>
+        <w:spacing w:after="0" w:line="240" w:lineRule="auto"/>
+        <w:rPr>
+          <w:rFonts w:ascii="Arial" w:hAnsi="Arial" w:cs="Arial"/>
+          <w:sz w:val="20"/>
+          <w:szCs w:val="20"/>
+        </w:rPr>
+      </w:pPr>
+    </w:p>
+    <w:p>
+      <w:pPr>
+        <w:pStyle w:val="ListParagraph"/>
+        <w:spacing w:after="0" w:line="240" w:lineRule="auto"/>
+        <w:rPr>
+          <w:rFonts w:ascii="Arial" w:hAnsi="Arial" w:cs="Arial"/>
+          <w:sz w:val="20"/>
+          <w:szCs w:val="20"/>
+        </w:rPr>
+      </w:pPr>
+    </w:p>
+    <w:p>
+      <w:pPr>
+        <w:pStyle w:val="ListParagraph"/>
+        <w:spacing w:after="0" w:line="240" w:lineRule="auto"/>
+        <w:rPr>
+          <w:rFonts w:ascii="Arial" w:hAnsi="Arial" w:cs="Arial"/>
+          <w:sz w:val="20"/>
+          <w:szCs w:val="20"/>
+        </w:rPr>
+      </w:pPr>
+    </w:p>
+    <w:p>
+      <w:pPr>
+        <w:pStyle w:val="ListParagraph"/>
+        <w:spacing w:after="0" w:line="240" w:lineRule="auto"/>
+        <w:rPr>
+          <w:rFonts w:ascii="Arial" w:hAnsi="Arial" w:cs="Arial"/>
+          <w:sz w:val="20"/>
+          <w:szCs w:val="20"/>
+        </w:rPr>
+      </w:pPr>
+    </w:p>
+    <w:p>
+      <w:pPr>
+        <w:pStyle w:val="ListParagraph"/>
+        <w:spacing w:after="0" w:line="240" w:lineRule="auto"/>
+        <w:rPr>
+          <w:rFonts w:ascii="Arial" w:hAnsi="Arial" w:cs="Arial"/>
+          <w:sz w:val="20"/>
+          <w:szCs w:val="20"/>
+        </w:rPr>
+      </w:pPr>
+    </w:p>
+    <w:p>
+      <w:pPr>
+        <w:pStyle w:val="ListParagraph"/>
+        <w:spacing w:after="0" w:line="240" w:lineRule="auto"/>
+        <w:rPr>
+          <w:rFonts w:ascii="Arial" w:hAnsi="Arial" w:cs="Arial"/>
+          <w:sz w:val="20"/>
+          <w:szCs w:val="20"/>
+        </w:rPr>
+      </w:pPr>
+    </w:p>
+    <w:p>
+      <w:pPr>
+        <w:pStyle w:val="ListParagraph"/>
+        <w:spacing w:after="0" w:line="240" w:lineRule="auto"/>
+        <w:rPr>
+          <w:rFonts w:ascii="Arial" w:hAnsi="Arial" w:cs="Arial"/>
+          <w:sz w:val="20"/>
+          <w:szCs w:val="20"/>
+        </w:rPr>
+      </w:pPr>
+    </w:p>
+    <w:p>
+      <w:pPr>
+        <w:pStyle w:val="ListParagraph"/>
+        <w:spacing w:after="0" w:line="240" w:lineRule="auto"/>
+        <w:rPr>
+          <w:rFonts w:ascii="Arial" w:hAnsi="Arial" w:cs="Arial"/>
+          <w:sz w:val="20"/>
+          <w:szCs w:val="20"/>
+        </w:rPr>
+      </w:pPr>
+    </w:p>
+    <w:p>
+      <w:pPr>
+        <w:pStyle w:val="ListParagraph"/>
+        <w:spacing w:after="0" w:line="240" w:lineRule="auto"/>
+        <w:rPr>
+          <w:rFonts w:ascii="Arial" w:hAnsi="Arial" w:cs="Arial"/>
+          <w:sz w:val="20"/>
+          <w:szCs w:val="20"/>
+        </w:rPr>
+      </w:pPr>
+    </w:p>
+    <w:p>
+      <w:pPr>
+        <w:pStyle w:val="ListParagraph"/>
+        <w:spacing w:after="0" w:line="240" w:lineRule="auto"/>
+        <w:rPr>
+          <w:rFonts w:ascii="Arial" w:hAnsi="Arial" w:cs="Arial"/>
+          <w:sz w:val="20"/>
+          <w:szCs w:val="20"/>
+        </w:rPr>
+      </w:pPr>
+    </w:p>
+    <w:p>
+      <w:pPr>
+        <w:pStyle w:val="ListParagraph"/>
+        <w:spacing w:after="0" w:line="240" w:lineRule="auto"/>
+        <w:rPr>
+          <w:rFonts w:ascii="Arial" w:hAnsi="Arial" w:cs="Arial"/>
+          <w:sz w:val="20"/>
+          <w:szCs w:val="20"/>
+        </w:rPr>
+      </w:pPr>
+    </w:p>
+    <w:p>
+      <w:pPr>
+        <w:pStyle w:val="ListParagraph"/>
+        <w:spacing w:after="0" w:line="240" w:lineRule="auto"/>
+        <w:rPr>
+          <w:rFonts w:ascii="Arial" w:hAnsi="Arial" w:cs="Arial"/>
+          <w:sz w:val="20"/>
+          <w:szCs w:val="20"/>
+        </w:rPr>
+      </w:pPr>
+    </w:p>
+    <w:p>
+      <w:pPr>
+        <w:pStyle w:val="ListParagraph"/>
+        <w:spacing w:after="0" w:line="240" w:lineRule="auto"/>
+        <w:rPr>
+          <w:rFonts w:ascii="Arial" w:hAnsi="Arial" w:cs="Arial"/>
           <w:sz w:val="20"/>
           <w:szCs w:val="20"/>
         </w:rPr>
@@ -1126,7 +1146,7 @@
         <w:spacing w:after="0" w:line="240" w:lineRule="auto"/>
         <w:ind w:left="0"/>
         <w:rPr>
-          <w:rFonts w:ascii="Courier New" w:hAnsi="Courier New" w:cs="Courier New" w:hint="eastAsia"/>
+          <w:rFonts w:ascii="Courier New" w:hAnsi="Courier New" w:cs="Courier New"/>
           <w:sz w:val="20"/>
           <w:szCs w:val="20"/>
         </w:rPr>
@@ -1214,7 +1234,7 @@
         <w:spacing w:after="0" w:line="240" w:lineRule="auto"/>
         <w:ind w:left="0"/>
         <w:rPr>
-          <w:rFonts w:ascii="Arial" w:hAnsi="Arial" w:cs="Arial" w:hint="eastAsia"/>
+          <w:rFonts w:ascii="Arial" w:hAnsi="Arial" w:cs="Arial"/>
           <w:sz w:val="20"/>
           <w:szCs w:val="20"/>
         </w:rPr>
@@ -1225,6 +1245,7 @@
           <w:noProof/>
           <w:sz w:val="20"/>
           <w:szCs w:val="20"/>
+          <w:lang w:eastAsia="en-US"/>
         </w:rPr>
         <w:drawing>
           <wp:inline distT="0" distB="0" distL="0" distR="0" wp14:anchorId="7A0ED96F" wp14:editId="26B85EA7">
@@ -1269,7 +1290,7 @@
         <w:spacing w:after="0" w:line="240" w:lineRule="auto"/>
         <w:ind w:left="0"/>
         <w:rPr>
-          <w:rFonts w:ascii="Arial" w:hAnsi="Arial" w:cs="Arial" w:hint="eastAsia"/>
+          <w:rFonts w:ascii="Arial" w:hAnsi="Arial" w:cs="Arial"/>
           <w:sz w:val="20"/>
           <w:szCs w:val="20"/>
         </w:rPr>
@@ -1281,7 +1302,7 @@
         <w:spacing w:after="0" w:line="240" w:lineRule="auto"/>
         <w:ind w:left="0"/>
         <w:rPr>
-          <w:rFonts w:ascii="Arial" w:hAnsi="Arial" w:cs="Arial" w:hint="eastAsia"/>
+          <w:rFonts w:ascii="Arial" w:hAnsi="Arial" w:cs="Arial"/>
           <w:sz w:val="20"/>
           <w:szCs w:val="20"/>
         </w:rPr>
@@ -1340,49 +1361,47 @@
         <w:spacing w:after="0" w:line="240" w:lineRule="auto"/>
         <w:ind w:left="375"/>
         <w:rPr>
+          <w:rFonts w:ascii="Arial" w:hAnsi="Arial" w:cs="Arial"/>
+          <w:sz w:val="20"/>
+          <w:szCs w:val="20"/>
+        </w:rPr>
+      </w:pPr>
+    </w:p>
+    <w:p>
+      <w:pPr>
+        <w:pStyle w:val="ListParagraph"/>
+        <w:spacing w:after="0" w:line="240" w:lineRule="auto"/>
+        <w:ind w:left="375"/>
+        <w:rPr>
+          <w:rFonts w:ascii="Arial" w:hAnsi="Arial" w:cs="Arial"/>
+          <w:sz w:val="20"/>
+          <w:szCs w:val="20"/>
+        </w:rPr>
+      </w:pPr>
+      <w:r>
+        <w:rPr>
           <w:rFonts w:ascii="Arial" w:hAnsi="Arial" w:cs="Arial" w:hint="eastAsia"/>
           <w:sz w:val="20"/>
           <w:szCs w:val="20"/>
         </w:rPr>
-      </w:pPr>
-    </w:p>
-    <w:p>
-      <w:pPr>
-        <w:pStyle w:val="ListParagraph"/>
-        <w:spacing w:after="0" w:line="240" w:lineRule="auto"/>
-        <w:ind w:left="375"/>
-        <w:rPr>
-          <w:rFonts w:ascii="Arial" w:hAnsi="Arial" w:cs="Arial"/>
-          <w:sz w:val="20"/>
-          <w:szCs w:val="20"/>
-        </w:rPr>
-      </w:pPr>
+        <w:t xml:space="preserve">Obtained </w:t>
+      </w:r>
+      <w:r>
+        <w:rPr>
+          <w:rFonts w:ascii="Arial" w:hAnsi="Arial" w:cs="Arial"/>
+          <w:sz w:val="20"/>
+          <w:szCs w:val="20"/>
+        </w:rPr>
+        <w:t>from</w:t>
+      </w:r>
       <w:r>
         <w:rPr>
           <w:rFonts w:ascii="Arial" w:hAnsi="Arial" w:cs="Arial" w:hint="eastAsia"/>
           <w:sz w:val="20"/>
           <w:szCs w:val="20"/>
         </w:rPr>
-        <w:t xml:space="preserve">Obtained </w:t>
-      </w:r>
-      <w:r>
-        <w:rPr>
-          <w:rFonts w:ascii="Arial" w:hAnsi="Arial" w:cs="Arial"/>
-          <w:sz w:val="20"/>
-          <w:szCs w:val="20"/>
-        </w:rPr>
-        <w:t>from</w:t>
-      </w:r>
-      <w:r>
-        <w:rPr>
-          <w:rFonts w:ascii="Arial" w:hAnsi="Arial" w:cs="Arial" w:hint="eastAsia"/>
-          <w:sz w:val="20"/>
-          <w:szCs w:val="20"/>
-        </w:rPr>
         <w:t xml:space="preserve"> MD5 signature:</w:t>
       </w:r>
-      <w:bookmarkStart w:id="0" w:name="_GoBack"/>
-      <w:bookmarkEnd w:id="0"/>
     </w:p>
     <w:p>
       <w:pPr>

</xml_diff>